<commit_message>
lab 2 and lab 3 url update
</commit_message>
<xml_diff>
--- a/Lab2 - Sample Vision Document.docx
+++ b/Lab2 - Sample Vision Document.docx
@@ -41,7 +41,6 @@
         </w:rPr>
         <w:t>“</w:t>
       </w:r>
-      <w:proofErr w:type="spellStart"/>
       <w:r>
         <w:rPr>
           <w:rFonts w:ascii="TimesNewRomanPS-BoldMT" w:cs="TimesNewRomanPS-BoldMT"/>
@@ -51,9 +50,8 @@
           <w:sz w:val="36"/>
           <w:szCs w:val="36"/>
         </w:rPr>
-        <w:t>MUMSched</w:t>
-      </w:r>
-      <w:proofErr w:type="spellEnd"/>
+        <w:t xml:space="preserve"> </w:t>
+      </w:r>
       <w:r>
         <w:rPr>
           <w:rFonts w:ascii="TimesNewRomanPS-BoldMT" w:cs="TimesNewRomanPS-BoldMT"/>
@@ -63,7 +61,7 @@
           <w:sz w:val="36"/>
           <w:szCs w:val="36"/>
         </w:rPr>
-        <w:t xml:space="preserve"> (replace this with your Project name or title</w:t>
+        <w:t>M</w:t>
       </w:r>
       <w:r>
         <w:rPr>
@@ -74,15 +72,9 @@
           <w:sz w:val="36"/>
           <w:szCs w:val="36"/>
         </w:rPr>
-        <w:t>”</w:t>
-      </w:r>
-    </w:p>
-    <w:p>
-      <w:pPr>
-        <w:autoSpaceDE w:val="0"/>
-        <w:autoSpaceDN w:val="0"/>
-        <w:adjustRightInd w:val="0"/>
-        <w:spacing w:after="0" w:line="240" w:lineRule="auto"/>
+        <w:t>IU-</w:t>
+      </w:r>
+      <w:r>
         <w:rPr>
           <w:rFonts w:ascii="TimesNewRomanPS-BoldMT" w:cs="TimesNewRomanPS-BoldMT"/>
           <w:b/>
@@ -91,7 +83,41 @@
           <w:sz w:val="36"/>
           <w:szCs w:val="36"/>
         </w:rPr>
-      </w:pPr>
+        <w:t>Sched</w:t>
+      </w:r>
+      <w:r>
+        <w:rPr>
+          <w:rFonts w:ascii="TimesNewRomanPS-BoldMT" w:cs="TimesNewRomanPS-BoldMT"/>
+          <w:b/>
+          <w:bCs/>
+          <w:color w:val="000000"/>
+          <w:sz w:val="36"/>
+          <w:szCs w:val="36"/>
+        </w:rPr>
+        <w:t>ule</w:t>
+      </w:r>
+      <w:r>
+        <w:rPr>
+          <w:rFonts w:ascii="TimesNewRomanPS-BoldMT" w:cs="TimesNewRomanPS-BoldMT"/>
+          <w:b/>
+          <w:bCs/>
+          <w:color w:val="000000"/>
+          <w:sz w:val="36"/>
+          <w:szCs w:val="36"/>
+        </w:rPr>
+        <w:t xml:space="preserve"> </w:t>
+      </w:r>
+      <w:r>
+        <w:rPr>
+          <w:rFonts w:ascii="TimesNewRomanPS-BoldMT" w:cs="TimesNewRomanPS-BoldMT"/>
+          <w:b/>
+          <w:bCs/>
+          <w:color w:val="000000"/>
+          <w:sz w:val="36"/>
+          <w:szCs w:val="36"/>
+        </w:rPr>
+        <w:t>“</w:t>
+      </w:r>
     </w:p>
     <w:p>
       <w:pPr>
@@ -110,17 +136,6 @@
       </w:pPr>
       <w:bookmarkStart w:id="1" w:name="_Hlk75351758"/>
       <w:bookmarkEnd w:id="0"/>
-      <w:r>
-        <w:rPr>
-          <w:rFonts w:ascii="TimesNewRomanPS-BoldMT" w:cs="TimesNewRomanPS-BoldMT"/>
-          <w:b/>
-          <w:bCs/>
-          <w:color w:val="000000"/>
-          <w:sz w:val="24"/>
-          <w:szCs w:val="24"/>
-        </w:rPr>
-        <w:t>Team members:</w:t>
-      </w:r>
     </w:p>
     <w:bookmarkEnd w:id="1"/>
     <w:p>
@@ -324,6 +339,60 @@
           <w:szCs w:val="32"/>
         </w:rPr>
         <w:t>Sirak Ghebrehiwot</w:t>
+      </w:r>
+    </w:p>
+    <w:p>
+      <w:pPr>
+        <w:autoSpaceDE w:val="0"/>
+        <w:autoSpaceDN w:val="0"/>
+        <w:adjustRightInd w:val="0"/>
+        <w:spacing w:after="0" w:line="240" w:lineRule="auto"/>
+        <w:rPr>
+          <w:rFonts w:ascii="TimesNewRomanPS-BoldMT" w:cs="TimesNewRomanPS-BoldMT"/>
+          <w:b/>
+          <w:bCs/>
+          <w:color w:val="000000"/>
+          <w:sz w:val="32"/>
+          <w:szCs w:val="32"/>
+        </w:rPr>
+      </w:pPr>
+    </w:p>
+    <w:p>
+      <w:pPr>
+        <w:autoSpaceDE w:val="0"/>
+        <w:autoSpaceDN w:val="0"/>
+        <w:adjustRightInd w:val="0"/>
+        <w:spacing w:after="0" w:line="240" w:lineRule="auto"/>
+        <w:rPr>
+          <w:rFonts w:ascii="TimesNewRomanPS-BoldMT" w:cs="TimesNewRomanPS-BoldMT"/>
+          <w:b/>
+          <w:bCs/>
+          <w:color w:val="000000"/>
+          <w:sz w:val="32"/>
+          <w:szCs w:val="32"/>
+        </w:rPr>
+      </w:pPr>
+      <w:r>
+        <w:rPr>
+          <w:rFonts w:ascii="TimesNewRomanPS-BoldMT" w:cs="TimesNewRomanPS-BoldMT"/>
+          <w:b/>
+          <w:bCs/>
+          <w:color w:val="000000"/>
+          <w:sz w:val="32"/>
+          <w:szCs w:val="32"/>
+        </w:rPr>
+        <w:t xml:space="preserve">URL </w:t>
+      </w:r>
+      <w:r>
+        <w:rPr>
+          <w:rFonts w:ascii="TimesNewRomanPS-BoldMT" w:cs="TimesNewRomanPS-BoldMT"/>
+          <w:b/>
+          <w:bCs/>
+          <w:color w:val="000000"/>
+          <w:sz w:val="32"/>
+          <w:szCs w:val="32"/>
+        </w:rPr>
+        <w:t>https://github.com/MunaTewelde/SEproject</w:t>
       </w:r>
     </w:p>
     <w:p>

</xml_diff>